<commit_message>
waxaan ku daray macluumaad dheer ah
</commit_message>
<xml_diff>
--- a/GALAS SERVICES TECHNOLOGY.docx
+++ b/GALAS SERVICES TECHNOLOGY.docx
@@ -3,6 +3,7 @@
 <w:document xmlns:wpc="http://schemas.microsoft.com/office/word/2010/wordprocessingCanvas" xmlns:cx="http://schemas.microsoft.com/office/drawing/2014/chartex" xmlns:cx1="http://schemas.microsoft.com/office/drawing/2015/9/8/chartex" xmlns:mc="http://schemas.openxmlformats.org/markup-compatibility/2006" xmlns:o="urn:schemas-microsoft-com:office:office" xmlns:r="http://schemas.openxmlformats.org/officeDocument/2006/relationships" xmlns:m="http://schemas.openxmlformats.org/officeDocument/2006/math" xmlns:v="urn:schemas-microsoft-com:vml" xmlns:wp14="http://schemas.microsoft.com/office/word/2010/wordprocessingDrawing" xmlns:wp="http://schemas.openxmlformats.org/drawingml/2006/wordprocessingDrawing" xmlns:w10="urn:schemas-microsoft-com:office:word" xmlns:w="http://schemas.openxmlformats.org/wordprocessingml/2006/main" xmlns:w14="http://schemas.microsoft.com/office/word/2010/wordml" xmlns:w15="http://schemas.microsoft.com/office/word/2012/wordml" xmlns:w16se="http://schemas.microsoft.com/office/word/2015/wordml/symex" xmlns:wpg="http://schemas.microsoft.com/office/word/2010/wordprocessingGroup" xmlns:wpi="http://schemas.microsoft.com/office/word/2010/wordprocessingInk" xmlns:wne="http://schemas.microsoft.com/office/word/2006/wordml" xmlns:wps="http://schemas.microsoft.com/office/word/2010/wordprocessingShape" mc:Ignorable="w14 w15 w16se wp14">
   <w:body>
     <w:p>
+      <w:bookmarkStart w:id="0" w:name="_GoBack"/>
       <w:r>
         <w:t xml:space="preserve">GALAS SERVICES TECHNOLOGY </w:t>
       </w:r>
@@ -107,16 +108,34 @@
           <w:ilvl w:val="0"/>
           <w:numId w:val="2"/>
         </w:numPr>
-        <w:rPr>
-          <w:strike/>
-        </w:rPr>
-      </w:pPr>
-      <w:r>
-        <w:rPr>
-          <w:strike/>
-        </w:rPr>
-        <w:t xml:space="preserve">Malaha meheradu </w:t>
-      </w:r>
+      </w:pPr>
+      <w:r>
+        <w:t xml:space="preserve">meheradu </w:t>
+      </w:r>
+      <w:r>
+        <w:t xml:space="preserve">vwaxay waxka soo iibsataa bakhaaro kala duwan kuwaas oo qaarkoodna ay dayn ku yeeshaan qaarkoodna wixi laga soo qaato isla markaas la bixiyo </w:t>
+      </w:r>
+    </w:p>
+    <w:p>
+      <w:pPr>
+        <w:pStyle w:val="ListParagraph"/>
+        <w:numPr>
+          <w:ilvl w:val="0"/>
+          <w:numId w:val="2"/>
+        </w:numPr>
+      </w:pPr>
+      <w:r>
+        <w:t xml:space="preserve">lumitaanka rasiidhada alaabaha lasoo iibiyo </w:t>
+      </w:r>
+    </w:p>
+    <w:p>
+      <w:pPr>
+        <w:pStyle w:val="ListParagraph"/>
+        <w:numPr>
+          <w:ilvl w:val="0"/>
+          <w:numId w:val="2"/>
+        </w:numPr>
+      </w:pPr>
     </w:p>
     <w:p>
       <w:pPr>
@@ -304,38 +323,6 @@
       <w:proofErr w:type="gramEnd"/>
       <w:r>
         <w:t xml:space="preserve"> si manual ah ku bixiyaan cashuuraha waraqaha iyo rasiidhada cashuurtana file ayaa lagu kaydiyaa </w:t>
-      </w:r>
-    </w:p>
-    <w:p>
-      <w:pPr>
-        <w:pStyle w:val="ListParagraph"/>
-      </w:pPr>
-      <w:r>
-        <w:t xml:space="preserve"># </w:t>
-      </w:r>
-      <w:proofErr w:type="gramStart"/>
-      <w:r>
-        <w:t>bixinta</w:t>
-      </w:r>
-      <w:proofErr w:type="gramEnd"/>
-      <w:r>
-        <w:t xml:space="preserve"> mushaharadu bilkasta 30 keeda ayaa la bixiya balse waxa culays wayn ka jiraa in la ogaado qofka shaqalaha ah intii uu soo isticmaalay ee laga jari lahaa mararka qaarkood ayaa la hilmaama ama buugii inta la baadhayo wax laga boodaa </w:t>
-      </w:r>
-    </w:p>
-    <w:p>
-      <w:pPr>
-        <w:pStyle w:val="ListParagraph"/>
-      </w:pPr>
-      <w:r>
-        <w:t xml:space="preserve"># </w:t>
-      </w:r>
-      <w:proofErr w:type="gramStart"/>
-      <w:r>
-        <w:t>kharashadka</w:t>
-      </w:r>
-      <w:proofErr w:type="gramEnd"/>
-      <w:r>
-        <w:t xml:space="preserve"> dheeriga ah ee meesha ka baxa oo aan mararka qarkood la ogayn ama aan la qorin illowshiiyo awgeed </w:t>
       </w:r>
     </w:p>
     <w:p>
@@ -348,6 +335,38 @@
       </w:r>
       <w:proofErr w:type="gramStart"/>
       <w:r>
+        <w:t>bixinta</w:t>
+      </w:r>
+      <w:proofErr w:type="gramEnd"/>
+      <w:r>
+        <w:t xml:space="preserve"> mushaharadu bilkasta 30 keeda ayaa la bixiya balse waxa culays wayn ka jiraa in la ogaado qofka shaqalaha ah intii uu soo isticmaalay ee laga jari lahaa mararka qaarkood ayaa la hilmaama ama buugii inta la baadhayo wax laga boodaa </w:t>
+      </w:r>
+    </w:p>
+    <w:p>
+      <w:pPr>
+        <w:pStyle w:val="ListParagraph"/>
+      </w:pPr>
+      <w:r>
+        <w:t xml:space="preserve"># </w:t>
+      </w:r>
+      <w:proofErr w:type="gramStart"/>
+      <w:r>
+        <w:t>kharashadka</w:t>
+      </w:r>
+      <w:proofErr w:type="gramEnd"/>
+      <w:r>
+        <w:t xml:space="preserve"> dheeriga ah ee meesha ka baxa oo aan mararka qarkood la ogayn ama aan la qorin illowshiiyo awgeed </w:t>
+      </w:r>
+    </w:p>
+    <w:p>
+      <w:pPr>
+        <w:pStyle w:val="ListParagraph"/>
+      </w:pPr>
+      <w:r>
+        <w:t xml:space="preserve"># </w:t>
+      </w:r>
+      <w:proofErr w:type="gramStart"/>
+      <w:r>
         <w:t>xisaabta</w:t>
       </w:r>
       <w:proofErr w:type="gramEnd"/>
@@ -368,8 +387,16 @@
     <w:p>
       <w:pPr>
         <w:pStyle w:val="ListParagraph"/>
-      </w:pPr>
-      <w:r>
+        <w:rPr>
+          <w:b/>
+          <w:u w:val="single"/>
+        </w:rPr>
+      </w:pPr>
+      <w:r>
+        <w:rPr>
+          <w:b/>
+          <w:u w:val="single"/>
+        </w:rPr>
         <w:t xml:space="preserve">Qorshaha aragtida Fog </w:t>
       </w:r>
     </w:p>
@@ -397,12 +424,72 @@
         <w:t xml:space="preserve">In lagu soo kordhiyo adeegyo ka balaadhan intan la hayo hadda </w:t>
       </w:r>
     </w:p>
+    <w:p/>
     <w:p>
       <w:pPr>
         <w:ind w:left="720"/>
-      </w:pPr>
-      <w:bookmarkStart w:id="0" w:name="_GoBack"/>
-      <w:bookmarkEnd w:id="0"/>
+        <w:rPr>
+          <w:b/>
+          <w:u w:val="single"/>
+        </w:rPr>
+      </w:pPr>
+      <w:r>
+        <w:rPr>
+          <w:b/>
+          <w:u w:val="single"/>
+        </w:rPr>
+        <w:t>Hab Xisaabeedka meherada:</w:t>
+      </w:r>
+    </w:p>
+    <w:p>
+      <w:pPr>
+        <w:pStyle w:val="ListParagraph"/>
+        <w:numPr>
+          <w:ilvl w:val="0"/>
+          <w:numId w:val="5"/>
+        </w:numPr>
+      </w:pPr>
+      <w:r>
+        <w:t xml:space="preserve">Meheradu waxay u xisaabisaa nidaamka dailyworksheet </w:t>
+      </w:r>
+    </w:p>
+    <w:p>
+      <w:pPr>
+        <w:pStyle w:val="ListParagraph"/>
+        <w:numPr>
+          <w:ilvl w:val="0"/>
+          <w:numId w:val="5"/>
+        </w:numPr>
+      </w:pPr>
+      <w:r>
+        <w:t xml:space="preserve">6dii bilood halmar ayaa  xisaab xidh lagu sameeyaa si loo hubiyo korodhka miisaaniyadeed iyo sida oo kale hoos u dhaca imaada </w:t>
+      </w:r>
+    </w:p>
+    <w:p>
+      <w:pPr>
+        <w:pStyle w:val="ListParagraph"/>
+        <w:numPr>
+          <w:ilvl w:val="0"/>
+          <w:numId w:val="5"/>
+        </w:numPr>
+      </w:pPr>
+      <w:r>
+        <w:t xml:space="preserve">Ugu dambayn sannadkii ayaa la xisaabiya si loo ogaado natiijada guud ee faaido iyo khasaaro </w:t>
+      </w:r>
+    </w:p>
+    <w:p>
+      <w:pPr>
+        <w:pStyle w:val="ListParagraph"/>
+        <w:numPr>
+          <w:ilvl w:val="0"/>
+          <w:numId w:val="5"/>
+        </w:numPr>
+      </w:pPr>
+    </w:p>
+    <w:p>
+      <w:pPr>
+        <w:ind w:left="720"/>
+      </w:pPr>
     </w:p>
     <w:p>
       <w:pPr>
@@ -411,6 +498,76 @@
       <w:r>
         <w:t xml:space="preserve">    </w:t>
       </w:r>
+      <w:r>
+        <w:t xml:space="preserve">Habka ay meheradu uga iibiso shay macmiilka ee xog </w:t>
+      </w:r>
+      <w:proofErr w:type="gramStart"/>
+      <w:r>
+        <w:t>laga qaadayo :</w:t>
+      </w:r>
+      <w:proofErr w:type="gramEnd"/>
+      <w:r>
+        <w:br/>
+        <w:t xml:space="preserve">1. Magaca qofka oo dhamaystiran </w:t>
+      </w:r>
+    </w:p>
+    <w:p>
+      <w:pPr>
+        <w:pStyle w:val="ListParagraph"/>
+        <w:numPr>
+          <w:ilvl w:val="0"/>
+          <w:numId w:val="4"/>
+        </w:numPr>
+      </w:pPr>
+      <w:r>
+        <w:t xml:space="preserve">numberkiisa </w:t>
+      </w:r>
+    </w:p>
+    <w:p>
+      <w:pPr>
+        <w:pStyle w:val="ListParagraph"/>
+        <w:numPr>
+          <w:ilvl w:val="0"/>
+          <w:numId w:val="4"/>
+        </w:numPr>
+      </w:pPr>
+      <w:r>
+        <w:t xml:space="preserve">shayga uu qaatay ama loogu adeegay </w:t>
+      </w:r>
+    </w:p>
+    <w:p>
+      <w:pPr>
+        <w:pStyle w:val="ListParagraph"/>
+        <w:numPr>
+          <w:ilvl w:val="0"/>
+          <w:numId w:val="4"/>
+        </w:numPr>
+      </w:pPr>
+      <w:r>
+        <w:t xml:space="preserve">qiimo dhimis </w:t>
+      </w:r>
+    </w:p>
+    <w:p>
+      <w:pPr>
+        <w:pStyle w:val="ListParagraph"/>
+        <w:numPr>
+          <w:ilvl w:val="0"/>
+          <w:numId w:val="4"/>
+        </w:numPr>
+      </w:pPr>
+      <w:r>
+        <w:t xml:space="preserve">lacagta shilin iyo dollar </w:t>
+      </w:r>
+    </w:p>
+    <w:bookmarkEnd w:id="0"/>
+    <w:p>
+      <w:pPr>
+        <w:pStyle w:val="ListParagraph"/>
+        <w:numPr>
+          <w:ilvl w:val="0"/>
+          <w:numId w:val="4"/>
+        </w:numPr>
+      </w:pPr>
     </w:p>
     <w:sectPr>
       <w:pgSz w:w="12240" w:h="15840"/>
@@ -828,6 +985,95 @@
       </w:pPr>
     </w:lvl>
   </w:abstractNum>
+  <w:abstractNum w:abstractNumId="4" w15:restartNumberingAfterBreak="0">
+    <w:nsid w:val="6510655C"/>
+    <w:multiLevelType w:val="hybridMultilevel"/>
+    <w:tmpl w:val="4070965A"/>
+    <w:lvl w:ilvl="0" w:tplc="CFAED698">
+      <w:start w:val="1"/>
+      <w:numFmt w:val="decimal"/>
+      <w:lvlText w:val="%1."/>
+      <w:lvlJc w:val="left"/>
+      <w:pPr>
+        <w:ind w:left="1080" w:hanging="360"/>
+      </w:pPr>
+      <w:rPr>
+        <w:rFonts w:hint="default"/>
+      </w:rPr>
+    </w:lvl>
+    <w:lvl w:ilvl="1" w:tplc="04090019" w:tentative="1">
+      <w:start w:val="1"/>
+      <w:numFmt w:val="lowerLetter"/>
+      <w:lvlText w:val="%2."/>
+      <w:lvlJc w:val="left"/>
+      <w:pPr>
+        <w:ind w:left="1800" w:hanging="360"/>
+      </w:pPr>
+    </w:lvl>
+    <w:lvl w:ilvl="2" w:tplc="0409001B" w:tentative="1">
+      <w:start w:val="1"/>
+      <w:numFmt w:val="lowerRoman"/>
+      <w:lvlText w:val="%3."/>
+      <w:lvlJc w:val="right"/>
+      <w:pPr>
+        <w:ind w:left="2520" w:hanging="180"/>
+      </w:pPr>
+    </w:lvl>
+    <w:lvl w:ilvl="3" w:tplc="0409000F" w:tentative="1">
+      <w:start w:val="1"/>
+      <w:numFmt w:val="decimal"/>
+      <w:lvlText w:val="%4."/>
+      <w:lvlJc w:val="left"/>
+      <w:pPr>
+        <w:ind w:left="3240" w:hanging="360"/>
+      </w:pPr>
+    </w:lvl>
+    <w:lvl w:ilvl="4" w:tplc="04090019" w:tentative="1">
+      <w:start w:val="1"/>
+      <w:numFmt w:val="lowerLetter"/>
+      <w:lvlText w:val="%5."/>
+      <w:lvlJc w:val="left"/>
+      <w:pPr>
+        <w:ind w:left="3960" w:hanging="360"/>
+      </w:pPr>
+    </w:lvl>
+    <w:lvl w:ilvl="5" w:tplc="0409001B" w:tentative="1">
+      <w:start w:val="1"/>
+      <w:numFmt w:val="lowerRoman"/>
+      <w:lvlText w:val="%6."/>
+      <w:lvlJc w:val="right"/>
+      <w:pPr>
+        <w:ind w:left="4680" w:hanging="180"/>
+      </w:pPr>
+    </w:lvl>
+    <w:lvl w:ilvl="6" w:tplc="0409000F" w:tentative="1">
+      <w:start w:val="1"/>
+      <w:numFmt w:val="decimal"/>
+      <w:lvlText w:val="%7."/>
+      <w:lvlJc w:val="left"/>
+      <w:pPr>
+        <w:ind w:left="5400" w:hanging="360"/>
+      </w:pPr>
+    </w:lvl>
+    <w:lvl w:ilvl="7" w:tplc="04090019" w:tentative="1">
+      <w:start w:val="1"/>
+      <w:numFmt w:val="lowerLetter"/>
+      <w:lvlText w:val="%8."/>
+      <w:lvlJc w:val="left"/>
+      <w:pPr>
+        <w:ind w:left="6120" w:hanging="360"/>
+      </w:pPr>
+    </w:lvl>
+    <w:lvl w:ilvl="8" w:tplc="0409001B" w:tentative="1">
+      <w:start w:val="1"/>
+      <w:numFmt w:val="lowerRoman"/>
+      <w:lvlText w:val="%9."/>
+      <w:lvlJc w:val="right"/>
+      <w:pPr>
+        <w:ind w:left="6840" w:hanging="180"/>
+      </w:pPr>
+    </w:lvl>
+  </w:abstractNum>
   <w:num w:numId="1">
     <w:abstractNumId w:val="0"/>
   </w:num>
@@ -839,6 +1085,9 @@
   </w:num>
   <w:num w:numId="4">
     <w:abstractNumId w:val="3"/>
+  </w:num>
+  <w:num w:numId="5">
+    <w:abstractNumId w:val="4"/>
   </w:num>
 </w:numbering>
 </file>

</xml_diff>